<commit_message>
Third week third day
</commit_message>
<xml_diff>
--- a/20052019KaungPyaeSoneTun.docx
+++ b/20052019KaungPyaeSoneTun.docx
@@ -50,25 +50,7 @@
           <w:sz w:val="24"/>
           <w:szCs w:val="24"/>
         </w:rPr>
-        <w:t xml:space="preserve">The purpose of this form is to maintain a brief memo of student’s progress and supervisor reviews. The supervisor who monitors the student's performance during this period should fill out the form and mail this form to the UCSY supervisor or place it in a sealed </w:t>
-      </w:r>
-      <w:proofErr w:type="spellStart"/>
-      <w:r>
-        <w:rPr>
-          <w:rFonts w:ascii="Arial" w:hAnsi="Arial" w:cs="Arial"/>
-          <w:sz w:val="24"/>
-          <w:szCs w:val="24"/>
-        </w:rPr>
-        <w:t>enveloped</w:t>
-      </w:r>
-      <w:proofErr w:type="spellEnd"/>
-      <w:r>
-        <w:rPr>
-          <w:rFonts w:ascii="Arial" w:hAnsi="Arial" w:cs="Arial"/>
-          <w:sz w:val="24"/>
-          <w:szCs w:val="24"/>
-        </w:rPr>
-        <w:t xml:space="preserve"> and give it to the student to bring it back to the UCSY.   </w:t>
+        <w:t xml:space="preserve">The purpose of this form is to maintain a brief memo of student’s progress and supervisor reviews. The supervisor who monitors the student's performance during this period should fill out the form and mail this form to the UCSY supervisor or place it in a sealed enveloped and give it to the student to bring it back to the UCSY.   </w:t>
       </w:r>
     </w:p>
     <w:p>
@@ -97,23 +79,13 @@
         </w:rPr>
         <w:t xml:space="preserve">Company/Organization Name:  </w:t>
       </w:r>
-      <w:proofErr w:type="spellStart"/>
-      <w:r>
-        <w:rPr>
-          <w:rFonts w:ascii="Arial" w:hAnsi="Arial" w:cs="Arial"/>
-          <w:sz w:val="24"/>
-          <w:szCs w:val="24"/>
-        </w:rPr>
-        <w:t>BizLeap</w:t>
-      </w:r>
-      <w:proofErr w:type="spellEnd"/>
-      <w:r>
-        <w:rPr>
-          <w:rFonts w:ascii="Arial" w:hAnsi="Arial" w:cs="Arial"/>
-          <w:sz w:val="24"/>
-          <w:szCs w:val="24"/>
-        </w:rPr>
-        <w:t xml:space="preserve"> Technology</w:t>
+      <w:r>
+        <w:rPr>
+          <w:rFonts w:ascii="Arial" w:hAnsi="Arial" w:cs="Arial"/>
+          <w:sz w:val="24"/>
+          <w:szCs w:val="24"/>
+        </w:rPr>
+        <w:t>BizLeap Technology</w:t>
       </w:r>
     </w:p>
     <w:p>
@@ -147,72 +119,8 @@
           <w:sz w:val="24"/>
           <w:szCs w:val="24"/>
         </w:rPr>
-        <w:t xml:space="preserve">Mg </w:t>
-      </w:r>
-      <w:proofErr w:type="spellStart"/>
-      <w:r>
-        <w:rPr>
-          <w:rFonts w:ascii="Arial" w:hAnsi="Arial" w:cs="Arial"/>
-          <w:sz w:val="24"/>
-          <w:szCs w:val="24"/>
-        </w:rPr>
-        <w:t>Kaung</w:t>
-      </w:r>
-      <w:proofErr w:type="spellEnd"/>
-      <w:r>
-        <w:rPr>
-          <w:rFonts w:ascii="Arial" w:hAnsi="Arial" w:cs="Arial"/>
-          <w:sz w:val="24"/>
-          <w:szCs w:val="24"/>
-        </w:rPr>
-        <w:t xml:space="preserve"> </w:t>
-      </w:r>
-      <w:proofErr w:type="spellStart"/>
-      <w:r>
-        <w:rPr>
-          <w:rFonts w:ascii="Arial" w:hAnsi="Arial" w:cs="Arial"/>
-          <w:sz w:val="24"/>
-          <w:szCs w:val="24"/>
-        </w:rPr>
-        <w:t>Pyae</w:t>
-      </w:r>
-      <w:proofErr w:type="spellEnd"/>
-      <w:r>
-        <w:rPr>
-          <w:rFonts w:ascii="Arial" w:hAnsi="Arial" w:cs="Arial"/>
-          <w:sz w:val="24"/>
-          <w:szCs w:val="24"/>
-        </w:rPr>
-        <w:t xml:space="preserve"> </w:t>
-      </w:r>
-      <w:proofErr w:type="spellStart"/>
-      <w:r>
-        <w:rPr>
-          <w:rFonts w:ascii="Arial" w:hAnsi="Arial" w:cs="Arial"/>
-          <w:sz w:val="24"/>
-          <w:szCs w:val="24"/>
-        </w:rPr>
-        <w:t>Sone</w:t>
-      </w:r>
-      <w:proofErr w:type="spellEnd"/>
-      <w:r>
-        <w:rPr>
-          <w:rFonts w:ascii="Arial" w:hAnsi="Arial" w:cs="Arial"/>
-          <w:sz w:val="24"/>
-          <w:szCs w:val="24"/>
-        </w:rPr>
-        <w:t xml:space="preserve"> </w:t>
-      </w:r>
-      <w:proofErr w:type="spellStart"/>
-      <w:r>
-        <w:rPr>
-          <w:rFonts w:ascii="Arial" w:hAnsi="Arial" w:cs="Arial"/>
-          <w:sz w:val="24"/>
-          <w:szCs w:val="24"/>
-        </w:rPr>
-        <w:t>Tun</w:t>
-      </w:r>
-      <w:proofErr w:type="spellEnd"/>
+        <w:t>Mg Kaung Pyae Sone Tun</w:t>
+      </w:r>
       <w:r>
         <w:rPr>
           <w:rFonts w:ascii="Arial" w:hAnsi="Arial" w:cs="Arial"/>
@@ -667,41 +575,13 @@
                 <w:bCs/>
               </w:rPr>
             </w:pPr>
-            <w:proofErr w:type="gramStart"/>
-            <w:r>
-              <w:rPr>
-                <w:rFonts w:ascii="Arial" w:hAnsi="Arial" w:cs="Arial"/>
-                <w:b/>
-                <w:bCs/>
-              </w:rPr>
-              <w:t>4.Create</w:t>
-            </w:r>
-            <w:proofErr w:type="gramEnd"/>
-            <w:r>
-              <w:rPr>
-                <w:rFonts w:ascii="Arial" w:hAnsi="Arial" w:cs="Arial"/>
-                <w:b/>
-                <w:bCs/>
-              </w:rPr>
-              <w:t xml:space="preserve"> </w:t>
-            </w:r>
-            <w:proofErr w:type="spellStart"/>
-            <w:r>
-              <w:rPr>
-                <w:rFonts w:ascii="Arial" w:hAnsi="Arial" w:cs="Arial"/>
-                <w:b/>
-                <w:bCs/>
-              </w:rPr>
-              <w:t>WebPage</w:t>
-            </w:r>
-            <w:proofErr w:type="spellEnd"/>
-            <w:r>
-              <w:rPr>
-                <w:rFonts w:ascii="Arial" w:hAnsi="Arial" w:cs="Arial"/>
-                <w:b/>
-                <w:bCs/>
-              </w:rPr>
-              <w:t xml:space="preserve"> Design for Small business.</w:t>
+            <w:r>
+              <w:rPr>
+                <w:rFonts w:ascii="Arial" w:hAnsi="Arial" w:cs="Arial"/>
+                <w:b/>
+                <w:bCs/>
+              </w:rPr>
+              <w:t>4.Create WebPage Design for Small business.</w:t>
             </w:r>
           </w:p>
         </w:tc>
@@ -726,8 +606,6 @@
               </w:rPr>
               <w:t>Done</w:t>
             </w:r>
-            <w:bookmarkStart w:id="0" w:name="_GoBack"/>
-            <w:bookmarkEnd w:id="0"/>
           </w:p>
         </w:tc>
         <w:tc>
@@ -786,6 +664,14 @@
                 <w:bCs/>
               </w:rPr>
             </w:pPr>
+            <w:r>
+              <w:rPr>
+                <w:rFonts w:ascii="Arial" w:hAnsi="Arial" w:cs="Arial"/>
+                <w:b/>
+                <w:bCs/>
+              </w:rPr>
+              <w:t>21.5.2019</w:t>
+            </w:r>
           </w:p>
         </w:tc>
         <w:tc>
@@ -800,6 +686,101 @@
                 <w:bCs/>
               </w:rPr>
             </w:pPr>
+            <w:r>
+              <w:rPr>
+                <w:rFonts w:ascii="Arial" w:hAnsi="Arial" w:cs="Arial"/>
+                <w:b/>
+                <w:bCs/>
+              </w:rPr>
+              <w:t>1.Java Assignment(Custom Hash Set )</w:t>
+            </w:r>
+          </w:p>
+          <w:p>
+            <w:pPr>
+              <w:rPr>
+                <w:rFonts w:ascii="Arial" w:hAnsi="Arial" w:cs="Arial"/>
+                <w:b/>
+                <w:bCs/>
+              </w:rPr>
+            </w:pPr>
+            <w:r>
+              <w:rPr>
+                <w:rFonts w:ascii="Arial" w:hAnsi="Arial" w:cs="Arial"/>
+                <w:b/>
+                <w:bCs/>
+              </w:rPr>
+              <w:t>2.Code Review</w:t>
+            </w:r>
+          </w:p>
+          <w:p>
+            <w:pPr>
+              <w:rPr>
+                <w:rFonts w:ascii="Arial" w:hAnsi="Arial" w:cs="Arial"/>
+                <w:b/>
+                <w:bCs/>
+              </w:rPr>
+            </w:pPr>
+            <w:r>
+              <w:rPr>
+                <w:rFonts w:ascii="Arial" w:hAnsi="Arial" w:cs="Arial"/>
+                <w:b/>
+                <w:bCs/>
+              </w:rPr>
+              <w:t>3.Content Writing</w:t>
+            </w:r>
+          </w:p>
+          <w:p>
+            <w:pPr>
+              <w:rPr>
+                <w:rFonts w:ascii="Arial" w:hAnsi="Arial" w:cs="Arial"/>
+                <w:b/>
+                <w:bCs/>
+              </w:rPr>
+            </w:pPr>
+            <w:r>
+              <w:rPr>
+                <w:rFonts w:ascii="Arial" w:hAnsi="Arial" w:cs="Arial"/>
+                <w:b/>
+                <w:bCs/>
+              </w:rPr>
+              <w:t>4.Draw Small business webpage design</w:t>
+            </w:r>
+          </w:p>
+          <w:p>
+            <w:pPr>
+              <w:rPr>
+                <w:rFonts w:ascii="Arial" w:hAnsi="Arial" w:cs="Arial"/>
+                <w:b/>
+                <w:bCs/>
+              </w:rPr>
+            </w:pPr>
+            <w:r>
+              <w:rPr>
+                <w:rFonts w:ascii="Arial" w:hAnsi="Arial" w:cs="Arial"/>
+                <w:b/>
+                <w:bCs/>
+              </w:rPr>
+              <w:t>5.</w:t>
+            </w:r>
+            <w:r>
+              <w:rPr>
+                <w:rFonts w:ascii="Arial" w:hAnsi="Arial" w:cs="Arial"/>
+                <w:b/>
+                <w:bCs/>
+              </w:rPr>
+              <w:t>Data Migration</w:t>
+            </w:r>
+            <w:bookmarkStart w:id="0" w:name="_GoBack"/>
+            <w:bookmarkEnd w:id="0"/>
+          </w:p>
+          <w:p>
+            <w:pPr>
+              <w:rPr>
+                <w:rFonts w:ascii="Arial" w:hAnsi="Arial" w:cs="Arial"/>
+                <w:b/>
+                <w:bCs/>
+              </w:rPr>
+            </w:pPr>
           </w:p>
         </w:tc>
         <w:tc>
@@ -815,6 +796,14 @@
                 <w:bCs/>
               </w:rPr>
             </w:pPr>
+            <w:r>
+              <w:rPr>
+                <w:rFonts w:ascii="Arial" w:hAnsi="Arial" w:cs="Arial"/>
+                <w:b/>
+                <w:bCs/>
+              </w:rPr>
+              <w:t>Done</w:t>
+            </w:r>
           </w:p>
         </w:tc>
         <w:tc>
@@ -873,6 +862,14 @@
                 <w:bCs/>
               </w:rPr>
             </w:pPr>
+            <w:r>
+              <w:rPr>
+                <w:rFonts w:ascii="Arial" w:hAnsi="Arial" w:cs="Arial"/>
+                <w:b/>
+                <w:bCs/>
+              </w:rPr>
+              <w:t>22.5.2019</w:t>
+            </w:r>
           </w:p>
         </w:tc>
         <w:tc>
@@ -887,6 +884,65 @@
                 <w:bCs/>
               </w:rPr>
             </w:pPr>
+            <w:r>
+              <w:rPr>
+                <w:rFonts w:ascii="Arial" w:hAnsi="Arial" w:cs="Arial"/>
+                <w:b/>
+                <w:bCs/>
+              </w:rPr>
+              <w:t>1.Java Assignment(Custom Hash Set Modified)</w:t>
+            </w:r>
+          </w:p>
+          <w:p>
+            <w:pPr>
+              <w:rPr>
+                <w:rFonts w:ascii="Arial" w:hAnsi="Arial" w:cs="Arial"/>
+                <w:b/>
+                <w:bCs/>
+              </w:rPr>
+            </w:pPr>
+            <w:r>
+              <w:rPr>
+                <w:rFonts w:ascii="Arial" w:hAnsi="Arial" w:cs="Arial"/>
+                <w:b/>
+                <w:bCs/>
+              </w:rPr>
+              <w:t>2.Code Review</w:t>
+            </w:r>
+          </w:p>
+          <w:p>
+            <w:pPr>
+              <w:rPr>
+                <w:rFonts w:ascii="Arial" w:hAnsi="Arial" w:cs="Arial"/>
+                <w:b/>
+                <w:bCs/>
+              </w:rPr>
+            </w:pPr>
+            <w:r>
+              <w:rPr>
+                <w:rFonts w:ascii="Arial" w:hAnsi="Arial" w:cs="Arial"/>
+                <w:b/>
+                <w:bCs/>
+              </w:rPr>
+              <w:t>3.Information Hiding Lecture</w:t>
+            </w:r>
+          </w:p>
+          <w:p>
+            <w:pPr>
+              <w:rPr>
+                <w:rFonts w:ascii="Arial" w:hAnsi="Arial" w:cs="Arial"/>
+                <w:b/>
+                <w:bCs/>
+              </w:rPr>
+            </w:pPr>
+            <w:r>
+              <w:rPr>
+                <w:rFonts w:ascii="Arial" w:hAnsi="Arial" w:cs="Arial"/>
+                <w:b/>
+                <w:bCs/>
+              </w:rPr>
+              <w:t>4. Maven Project Setup</w:t>
+            </w:r>
           </w:p>
         </w:tc>
         <w:tc>
@@ -902,6 +958,14 @@
                 <w:bCs/>
               </w:rPr>
             </w:pPr>
+            <w:r>
+              <w:rPr>
+                <w:rFonts w:ascii="Arial" w:hAnsi="Arial" w:cs="Arial"/>
+                <w:b/>
+                <w:bCs/>
+              </w:rPr>
+              <w:t>Done</w:t>
+            </w:r>
           </w:p>
         </w:tc>
         <w:tc>
@@ -975,6 +1039,7 @@
           <w:sz w:val="28"/>
           <w:szCs w:val="28"/>
         </w:rPr>
+        <w:lastRenderedPageBreak/>
         <w:t xml:space="preserve">Supervisor’s Comment </w:t>
       </w:r>
     </w:p>
@@ -1059,7 +1124,6 @@
           <w:sz w:val="24"/>
           <w:szCs w:val="24"/>
         </w:rPr>
-        <w:lastRenderedPageBreak/>
         <w:t xml:space="preserve">Signature </w:t>
       </w:r>
       <w:r>
@@ -1906,7 +1970,7 @@
   <a:extraClrSchemeLst/>
   <a:extLst>
     <a:ext uri="{05A4C25C-085E-4340-85A3-A5531E510DB2}">
-      <thm15:themeFamily xmlns:thm15="http://schemas.microsoft.com/office/thememl/2012/main" xmlns="" name="Office Theme" id="{62F939B6-93AF-4DB8-9C6B-D6C7DFDC589F}" vid="{4A3C46E8-61CC-4603-A589-7422A47A8E4A}"/>
+      <thm15:themeFamily xmlns="" xmlns:thm15="http://schemas.microsoft.com/office/thememl/2012/main" name="Office Theme" id="{62F939B6-93AF-4DB8-9C6B-D6C7DFDC589F}" vid="{4A3C46E8-61CC-4603-A589-7422A47A8E4A}"/>
     </a:ext>
   </a:extLst>
 </a:theme>
@@ -1917,7 +1981,7 @@
 </file>
 
 <file path=customXml/itemProps1.xml><?xml version="1.0" encoding="utf-8"?>
-<ds:datastoreItem xmlns:ds="http://schemas.openxmlformats.org/officeDocument/2006/customXml" ds:itemID="{84726F8A-CD9A-434E-8BF6-DAEE55F63F15}">
+<ds:datastoreItem xmlns:ds="http://schemas.openxmlformats.org/officeDocument/2006/customXml" ds:itemID="{8E1F96AD-A5A7-47BB-917C-9D89DB28BB69}">
   <ds:schemaRefs>
     <ds:schemaRef ds:uri="http://schemas.openxmlformats.org/officeDocument/2006/bibliography"/>
   </ds:schemaRefs>

</xml_diff>

<commit_message>
Fourth day Third week
</commit_message>
<xml_diff>
--- a/20052019KaungPyaeSoneTun.docx
+++ b/20052019KaungPyaeSoneTun.docx
@@ -770,8 +770,6 @@
               </w:rPr>
               <w:t>Data Migration</w:t>
             </w:r>
-            <w:bookmarkStart w:id="0" w:name="_GoBack"/>
-            <w:bookmarkEnd w:id="0"/>
           </w:p>
           <w:p>
             <w:pPr>
@@ -984,6 +982,153 @@
           </w:p>
         </w:tc>
       </w:tr>
+      <w:tr>
+        <w:trPr>
+          <w:trHeight w:val="849"/>
+        </w:trPr>
+        <w:tc>
+          <w:tcPr>
+            <w:tcW w:w="760" w:type="dxa"/>
+          </w:tcPr>
+          <w:p>
+            <w:pPr>
+              <w:jc w:val="center"/>
+              <w:rPr>
+                <w:rFonts w:ascii="Arial" w:hAnsi="Arial" w:cs="Arial"/>
+                <w:b/>
+                <w:bCs/>
+              </w:rPr>
+            </w:pPr>
+            <w:r>
+              <w:rPr>
+                <w:rFonts w:ascii="Arial" w:hAnsi="Arial" w:cs="Arial"/>
+                <w:b/>
+                <w:bCs/>
+              </w:rPr>
+              <w:t>5</w:t>
+            </w:r>
+          </w:p>
+        </w:tc>
+        <w:tc>
+          <w:tcPr>
+            <w:tcW w:w="1645" w:type="dxa"/>
+          </w:tcPr>
+          <w:p>
+            <w:pPr>
+              <w:jc w:val="center"/>
+              <w:rPr>
+                <w:rFonts w:ascii="Arial" w:hAnsi="Arial" w:cs="Arial"/>
+                <w:b/>
+                <w:bCs/>
+              </w:rPr>
+            </w:pPr>
+            <w:r>
+              <w:rPr>
+                <w:rFonts w:ascii="Arial" w:hAnsi="Arial" w:cs="Arial"/>
+                <w:b/>
+                <w:bCs/>
+              </w:rPr>
+              <w:t>23.5.2019</w:t>
+            </w:r>
+          </w:p>
+        </w:tc>
+        <w:tc>
+          <w:tcPr>
+            <w:tcW w:w="3721" w:type="dxa"/>
+          </w:tcPr>
+          <w:p>
+            <w:pPr>
+              <w:rPr>
+                <w:rFonts w:ascii="Arial" w:hAnsi="Arial" w:cs="Arial"/>
+                <w:b/>
+                <w:bCs/>
+              </w:rPr>
+            </w:pPr>
+            <w:r>
+              <w:rPr>
+                <w:rFonts w:ascii="Arial" w:hAnsi="Arial" w:cs="Arial"/>
+                <w:b/>
+                <w:bCs/>
+              </w:rPr>
+              <w:t>1.Draw Stack Data Structure</w:t>
+            </w:r>
+          </w:p>
+          <w:p>
+            <w:pPr>
+              <w:rPr>
+                <w:rFonts w:ascii="Arial" w:hAnsi="Arial" w:cs="Arial"/>
+                <w:b/>
+                <w:bCs/>
+              </w:rPr>
+            </w:pPr>
+            <w:r>
+              <w:rPr>
+                <w:rFonts w:ascii="Arial" w:hAnsi="Arial" w:cs="Arial"/>
+                <w:b/>
+                <w:bCs/>
+              </w:rPr>
+              <w:t>2. Review Stack Data Structure</w:t>
+            </w:r>
+          </w:p>
+          <w:p>
+            <w:pPr>
+              <w:rPr>
+                <w:rFonts w:ascii="Arial" w:hAnsi="Arial" w:cs="Arial"/>
+                <w:b/>
+                <w:bCs/>
+              </w:rPr>
+            </w:pPr>
+            <w:r>
+              <w:rPr>
+                <w:rFonts w:ascii="Arial" w:hAnsi="Arial" w:cs="Arial"/>
+                <w:b/>
+                <w:bCs/>
+              </w:rPr>
+              <w:t>3.Implentation Stack Data Structure</w:t>
+            </w:r>
+          </w:p>
+        </w:tc>
+        <w:tc>
+          <w:tcPr>
+            <w:tcW w:w="3069" w:type="dxa"/>
+          </w:tcPr>
+          <w:p>
+            <w:pPr>
+              <w:jc w:val="center"/>
+              <w:rPr>
+                <w:rFonts w:ascii="Arial" w:hAnsi="Arial" w:cs="Arial"/>
+                <w:b/>
+                <w:bCs/>
+              </w:rPr>
+            </w:pPr>
+            <w:r>
+              <w:rPr>
+                <w:rFonts w:ascii="Arial" w:hAnsi="Arial" w:cs="Arial"/>
+                <w:b/>
+                <w:bCs/>
+              </w:rPr>
+              <w:t>Done</w:t>
+            </w:r>
+            <w:bookmarkStart w:id="0" w:name="_GoBack"/>
+            <w:bookmarkEnd w:id="0"/>
+          </w:p>
+        </w:tc>
+        <w:tc>
+          <w:tcPr>
+            <w:tcW w:w="1448" w:type="dxa"/>
+          </w:tcPr>
+          <w:p>
+            <w:pPr>
+              <w:jc w:val="center"/>
+              <w:rPr>
+                <w:rFonts w:ascii="Arial" w:hAnsi="Arial" w:cs="Arial"/>
+                <w:b/>
+                <w:bCs/>
+              </w:rPr>
+            </w:pPr>
+          </w:p>
+        </w:tc>
+      </w:tr>
     </w:tbl>
     <w:p>
       <w:pPr>
@@ -1039,7 +1184,6 @@
           <w:sz w:val="28"/>
           <w:szCs w:val="28"/>
         </w:rPr>
-        <w:lastRenderedPageBreak/>
         <w:t xml:space="preserve">Supervisor’s Comment </w:t>
       </w:r>
     </w:p>
@@ -1970,7 +2114,7 @@
   <a:extraClrSchemeLst/>
   <a:extLst>
     <a:ext uri="{05A4C25C-085E-4340-85A3-A5531E510DB2}">
-      <thm15:themeFamily xmlns="" xmlns:thm15="http://schemas.microsoft.com/office/thememl/2012/main" name="Office Theme" id="{62F939B6-93AF-4DB8-9C6B-D6C7DFDC589F}" vid="{4A3C46E8-61CC-4603-A589-7422A47A8E4A}"/>
+      <thm15:themeFamily xmlns:thm15="http://schemas.microsoft.com/office/thememl/2012/main" xmlns="" name="Office Theme" id="{62F939B6-93AF-4DB8-9C6B-D6C7DFDC589F}" vid="{4A3C46E8-61CC-4603-A589-7422A47A8E4A}"/>
     </a:ext>
   </a:extLst>
 </a:theme>
@@ -1981,7 +2125,7 @@
 </file>
 
 <file path=customXml/itemProps1.xml><?xml version="1.0" encoding="utf-8"?>
-<ds:datastoreItem xmlns:ds="http://schemas.openxmlformats.org/officeDocument/2006/customXml" ds:itemID="{8E1F96AD-A5A7-47BB-917C-9D89DB28BB69}">
+<ds:datastoreItem xmlns:ds="http://schemas.openxmlformats.org/officeDocument/2006/customXml" ds:itemID="{EABA5BC9-0CA4-45B6-B8F5-9AFBA0A86AF9}">
   <ds:schemaRefs>
     <ds:schemaRef ds:uri="http://schemas.openxmlformats.org/officeDocument/2006/bibliography"/>
   </ds:schemaRefs>

</xml_diff>

<commit_message>
Fifth Day Third week
</commit_message>
<xml_diff>
--- a/20052019KaungPyaeSoneTun.docx
+++ b/20052019KaungPyaeSoneTun.docx
@@ -50,7 +50,25 @@
           <w:sz w:val="24"/>
           <w:szCs w:val="24"/>
         </w:rPr>
-        <w:t xml:space="preserve">The purpose of this form is to maintain a brief memo of student’s progress and supervisor reviews. The supervisor who monitors the student's performance during this period should fill out the form and mail this form to the UCSY supervisor or place it in a sealed enveloped and give it to the student to bring it back to the UCSY.   </w:t>
+        <w:t xml:space="preserve">The purpose of this form is to maintain a brief memo of student’s progress and supervisor reviews. The supervisor who monitors the student's performance during this period should fill out the form and mail this form to the UCSY supervisor or place it in a sealed </w:t>
+      </w:r>
+      <w:proofErr w:type="spellStart"/>
+      <w:r>
+        <w:rPr>
+          <w:rFonts w:ascii="Arial" w:hAnsi="Arial" w:cs="Arial"/>
+          <w:sz w:val="24"/>
+          <w:szCs w:val="24"/>
+        </w:rPr>
+        <w:t>enveloped</w:t>
+      </w:r>
+      <w:proofErr w:type="spellEnd"/>
+      <w:r>
+        <w:rPr>
+          <w:rFonts w:ascii="Arial" w:hAnsi="Arial" w:cs="Arial"/>
+          <w:sz w:val="24"/>
+          <w:szCs w:val="24"/>
+        </w:rPr>
+        <w:t xml:space="preserve"> and give it to the student to bring it back to the UCSY.   </w:t>
       </w:r>
     </w:p>
     <w:p>
@@ -79,13 +97,23 @@
         </w:rPr>
         <w:t xml:space="preserve">Company/Organization Name:  </w:t>
       </w:r>
-      <w:r>
-        <w:rPr>
-          <w:rFonts w:ascii="Arial" w:hAnsi="Arial" w:cs="Arial"/>
-          <w:sz w:val="24"/>
-          <w:szCs w:val="24"/>
-        </w:rPr>
-        <w:t>BizLeap Technology</w:t>
+      <w:proofErr w:type="spellStart"/>
+      <w:r>
+        <w:rPr>
+          <w:rFonts w:ascii="Arial" w:hAnsi="Arial" w:cs="Arial"/>
+          <w:sz w:val="24"/>
+          <w:szCs w:val="24"/>
+        </w:rPr>
+        <w:t>BizLeap</w:t>
+      </w:r>
+      <w:proofErr w:type="spellEnd"/>
+      <w:r>
+        <w:rPr>
+          <w:rFonts w:ascii="Arial" w:hAnsi="Arial" w:cs="Arial"/>
+          <w:sz w:val="24"/>
+          <w:szCs w:val="24"/>
+        </w:rPr>
+        <w:t xml:space="preserve"> Technology</w:t>
       </w:r>
     </w:p>
     <w:p>
@@ -119,8 +147,72 @@
           <w:sz w:val="24"/>
           <w:szCs w:val="24"/>
         </w:rPr>
-        <w:t>Mg Kaung Pyae Sone Tun</w:t>
-      </w:r>
+        <w:t xml:space="preserve">Mg </w:t>
+      </w:r>
+      <w:proofErr w:type="spellStart"/>
+      <w:r>
+        <w:rPr>
+          <w:rFonts w:ascii="Arial" w:hAnsi="Arial" w:cs="Arial"/>
+          <w:sz w:val="24"/>
+          <w:szCs w:val="24"/>
+        </w:rPr>
+        <w:t>Kaung</w:t>
+      </w:r>
+      <w:proofErr w:type="spellEnd"/>
+      <w:r>
+        <w:rPr>
+          <w:rFonts w:ascii="Arial" w:hAnsi="Arial" w:cs="Arial"/>
+          <w:sz w:val="24"/>
+          <w:szCs w:val="24"/>
+        </w:rPr>
+        <w:t xml:space="preserve"> </w:t>
+      </w:r>
+      <w:proofErr w:type="spellStart"/>
+      <w:r>
+        <w:rPr>
+          <w:rFonts w:ascii="Arial" w:hAnsi="Arial" w:cs="Arial"/>
+          <w:sz w:val="24"/>
+          <w:szCs w:val="24"/>
+        </w:rPr>
+        <w:t>Pyae</w:t>
+      </w:r>
+      <w:proofErr w:type="spellEnd"/>
+      <w:r>
+        <w:rPr>
+          <w:rFonts w:ascii="Arial" w:hAnsi="Arial" w:cs="Arial"/>
+          <w:sz w:val="24"/>
+          <w:szCs w:val="24"/>
+        </w:rPr>
+        <w:t xml:space="preserve"> </w:t>
+      </w:r>
+      <w:proofErr w:type="spellStart"/>
+      <w:r>
+        <w:rPr>
+          <w:rFonts w:ascii="Arial" w:hAnsi="Arial" w:cs="Arial"/>
+          <w:sz w:val="24"/>
+          <w:szCs w:val="24"/>
+        </w:rPr>
+        <w:t>Sone</w:t>
+      </w:r>
+      <w:proofErr w:type="spellEnd"/>
+      <w:r>
+        <w:rPr>
+          <w:rFonts w:ascii="Arial" w:hAnsi="Arial" w:cs="Arial"/>
+          <w:sz w:val="24"/>
+          <w:szCs w:val="24"/>
+        </w:rPr>
+        <w:t xml:space="preserve"> </w:t>
+      </w:r>
+      <w:proofErr w:type="spellStart"/>
+      <w:r>
+        <w:rPr>
+          <w:rFonts w:ascii="Arial" w:hAnsi="Arial" w:cs="Arial"/>
+          <w:sz w:val="24"/>
+          <w:szCs w:val="24"/>
+        </w:rPr>
+        <w:t>Tun</w:t>
+      </w:r>
+      <w:proofErr w:type="spellEnd"/>
       <w:r>
         <w:rPr>
           <w:rFonts w:ascii="Arial" w:hAnsi="Arial" w:cs="Arial"/>
@@ -575,13 +667,41 @@
                 <w:bCs/>
               </w:rPr>
             </w:pPr>
-            <w:r>
-              <w:rPr>
-                <w:rFonts w:ascii="Arial" w:hAnsi="Arial" w:cs="Arial"/>
-                <w:b/>
-                <w:bCs/>
-              </w:rPr>
-              <w:t>4.Create WebPage Design for Small business.</w:t>
+            <w:proofErr w:type="gramStart"/>
+            <w:r>
+              <w:rPr>
+                <w:rFonts w:ascii="Arial" w:hAnsi="Arial" w:cs="Arial"/>
+                <w:b/>
+                <w:bCs/>
+              </w:rPr>
+              <w:t>4.Create</w:t>
+            </w:r>
+            <w:proofErr w:type="gramEnd"/>
+            <w:r>
+              <w:rPr>
+                <w:rFonts w:ascii="Arial" w:hAnsi="Arial" w:cs="Arial"/>
+                <w:b/>
+                <w:bCs/>
+              </w:rPr>
+              <w:t xml:space="preserve"> </w:t>
+            </w:r>
+            <w:proofErr w:type="spellStart"/>
+            <w:r>
+              <w:rPr>
+                <w:rFonts w:ascii="Arial" w:hAnsi="Arial" w:cs="Arial"/>
+                <w:b/>
+                <w:bCs/>
+              </w:rPr>
+              <w:t>WebPage</w:t>
+            </w:r>
+            <w:proofErr w:type="spellEnd"/>
+            <w:r>
+              <w:rPr>
+                <w:rFonts w:ascii="Arial" w:hAnsi="Arial" w:cs="Arial"/>
+                <w:b/>
+                <w:bCs/>
+              </w:rPr>
+              <w:t xml:space="preserve"> Design for Small business.</w:t>
             </w:r>
           </w:p>
         </w:tc>
@@ -1109,8 +1229,190 @@
               </w:rPr>
               <w:t>Done</w:t>
             </w:r>
+          </w:p>
+        </w:tc>
+        <w:tc>
+          <w:tcPr>
+            <w:tcW w:w="1448" w:type="dxa"/>
+          </w:tcPr>
+          <w:p>
+            <w:pPr>
+              <w:jc w:val="center"/>
+              <w:rPr>
+                <w:rFonts w:ascii="Arial" w:hAnsi="Arial" w:cs="Arial"/>
+                <w:b/>
+                <w:bCs/>
+              </w:rPr>
+            </w:pPr>
+          </w:p>
+        </w:tc>
+      </w:tr>
+      <w:tr>
+        <w:trPr>
+          <w:trHeight w:val="849"/>
+        </w:trPr>
+        <w:tc>
+          <w:tcPr>
+            <w:tcW w:w="760" w:type="dxa"/>
+          </w:tcPr>
+          <w:p>
+            <w:pPr>
+              <w:jc w:val="center"/>
+              <w:rPr>
+                <w:rFonts w:ascii="Arial" w:hAnsi="Arial" w:cs="Arial"/>
+                <w:b/>
+                <w:bCs/>
+              </w:rPr>
+            </w:pPr>
+            <w:r>
+              <w:rPr>
+                <w:rFonts w:ascii="Arial" w:hAnsi="Arial" w:cs="Arial"/>
+                <w:b/>
+                <w:bCs/>
+              </w:rPr>
+              <w:t>6</w:t>
+            </w:r>
+          </w:p>
+        </w:tc>
+        <w:tc>
+          <w:tcPr>
+            <w:tcW w:w="1645" w:type="dxa"/>
+          </w:tcPr>
+          <w:p>
+            <w:pPr>
+              <w:jc w:val="center"/>
+              <w:rPr>
+                <w:rFonts w:ascii="Arial" w:hAnsi="Arial" w:cs="Arial"/>
+                <w:b/>
+                <w:bCs/>
+              </w:rPr>
+            </w:pPr>
+            <w:r>
+              <w:rPr>
+                <w:rFonts w:ascii="Arial" w:hAnsi="Arial" w:cs="Arial"/>
+                <w:b/>
+                <w:bCs/>
+              </w:rPr>
+              <w:t>24.5.2019</w:t>
+            </w:r>
+          </w:p>
+        </w:tc>
+        <w:tc>
+          <w:tcPr>
+            <w:tcW w:w="3721" w:type="dxa"/>
+          </w:tcPr>
+          <w:p>
+            <w:pPr>
+              <w:rPr>
+                <w:rFonts w:ascii="Arial" w:hAnsi="Arial" w:cs="Arial"/>
+                <w:b/>
+                <w:bCs/>
+              </w:rPr>
+            </w:pPr>
+            <w:r>
+              <w:rPr>
+                <w:rFonts w:ascii="Arial" w:hAnsi="Arial" w:cs="Arial"/>
+                <w:b/>
+                <w:bCs/>
+              </w:rPr>
+              <w:t>1.Java Assignment(Custom stack)</w:t>
+            </w:r>
+          </w:p>
+          <w:p>
+            <w:pPr>
+              <w:rPr>
+                <w:rFonts w:ascii="Arial" w:hAnsi="Arial" w:cs="Arial"/>
+                <w:b/>
+                <w:bCs/>
+              </w:rPr>
+            </w:pPr>
+            <w:r>
+              <w:rPr>
+                <w:rFonts w:ascii="Arial" w:hAnsi="Arial" w:cs="Arial"/>
+                <w:b/>
+                <w:bCs/>
+              </w:rPr>
+              <w:t>2.Code Review</w:t>
+            </w:r>
+          </w:p>
+          <w:p>
+            <w:pPr>
+              <w:rPr>
+                <w:rFonts w:ascii="Arial" w:hAnsi="Arial" w:cs="Arial"/>
+                <w:b/>
+                <w:bCs/>
+              </w:rPr>
+            </w:pPr>
+            <w:r>
+              <w:rPr>
+                <w:rFonts w:ascii="Arial" w:hAnsi="Arial" w:cs="Arial"/>
+                <w:b/>
+                <w:bCs/>
+              </w:rPr>
+              <w:t>3.</w:t>
+            </w:r>
             <w:bookmarkStart w:id="0" w:name="_GoBack"/>
             <w:bookmarkEnd w:id="0"/>
+            <w:r>
+              <w:rPr>
+                <w:rFonts w:ascii="Arial" w:hAnsi="Arial" w:cs="Arial"/>
+                <w:b/>
+                <w:bCs/>
+              </w:rPr>
+              <w:t xml:space="preserve"> Design for small business </w:t>
+            </w:r>
+            <w:r>
+              <w:rPr>
+                <w:rFonts w:ascii="Arial" w:hAnsi="Arial" w:cs="Arial"/>
+                <w:b/>
+                <w:bCs/>
+              </w:rPr>
+              <w:lastRenderedPageBreak/>
+              <w:t>website.</w:t>
+            </w:r>
+          </w:p>
+          <w:p>
+            <w:pPr>
+              <w:rPr>
+                <w:rFonts w:ascii="Arial" w:hAnsi="Arial" w:cs="Arial"/>
+                <w:b/>
+                <w:bCs/>
+              </w:rPr>
+            </w:pPr>
+          </w:p>
+        </w:tc>
+        <w:tc>
+          <w:tcPr>
+            <w:tcW w:w="3069" w:type="dxa"/>
+          </w:tcPr>
+          <w:p>
+            <w:pPr>
+              <w:jc w:val="center"/>
+              <w:rPr>
+                <w:rFonts w:ascii="Arial" w:hAnsi="Arial" w:cs="Arial"/>
+                <w:b/>
+                <w:bCs/>
+              </w:rPr>
+            </w:pPr>
+            <w:r>
+              <w:rPr>
+                <w:rFonts w:ascii="Arial" w:hAnsi="Arial" w:cs="Arial"/>
+                <w:b/>
+                <w:bCs/>
+              </w:rPr>
+              <w:lastRenderedPageBreak/>
+              <w:t>Done</w:t>
+            </w:r>
+          </w:p>
+          <w:p>
+            <w:pPr>
+              <w:jc w:val="center"/>
+              <w:rPr>
+                <w:rFonts w:ascii="Arial" w:hAnsi="Arial" w:cs="Arial"/>
+                <w:b/>
+                <w:bCs/>
+              </w:rPr>
+            </w:pPr>
           </w:p>
         </w:tc>
         <w:tc>
@@ -2125,7 +2427,7 @@
 </file>
 
 <file path=customXml/itemProps1.xml><?xml version="1.0" encoding="utf-8"?>
-<ds:datastoreItem xmlns:ds="http://schemas.openxmlformats.org/officeDocument/2006/customXml" ds:itemID="{EABA5BC9-0CA4-45B6-B8F5-9AFBA0A86AF9}">
+<ds:datastoreItem xmlns:ds="http://schemas.openxmlformats.org/officeDocument/2006/customXml" ds:itemID="{89B2B9EE-C237-4C03-8243-906C5AF89E36}">
   <ds:schemaRefs>
     <ds:schemaRef ds:uri="http://schemas.openxmlformats.org/officeDocument/2006/bibliography"/>
   </ds:schemaRefs>

</xml_diff>

<commit_message>
Final Day Third Week
</commit_message>
<xml_diff>
--- a/20052019KaungPyaeSoneTun.docx
+++ b/20052019KaungPyaeSoneTun.docx
@@ -50,25 +50,7 @@
           <w:sz w:val="24"/>
           <w:szCs w:val="24"/>
         </w:rPr>
-        <w:t xml:space="preserve">The purpose of this form is to maintain a brief memo of student’s progress and supervisor reviews. The supervisor who monitors the student's performance during this period should fill out the form and mail this form to the UCSY supervisor or place it in a sealed </w:t>
-      </w:r>
-      <w:proofErr w:type="spellStart"/>
-      <w:r>
-        <w:rPr>
-          <w:rFonts w:ascii="Arial" w:hAnsi="Arial" w:cs="Arial"/>
-          <w:sz w:val="24"/>
-          <w:szCs w:val="24"/>
-        </w:rPr>
-        <w:t>enveloped</w:t>
-      </w:r>
-      <w:proofErr w:type="spellEnd"/>
-      <w:r>
-        <w:rPr>
-          <w:rFonts w:ascii="Arial" w:hAnsi="Arial" w:cs="Arial"/>
-          <w:sz w:val="24"/>
-          <w:szCs w:val="24"/>
-        </w:rPr>
-        <w:t xml:space="preserve"> and give it to the student to bring it back to the UCSY.   </w:t>
+        <w:t xml:space="preserve">The purpose of this form is to maintain a brief memo of student’s progress and supervisor reviews. The supervisor who monitors the student's performance during this period should fill out the form and mail this form to the UCSY supervisor or place it in a sealed enveloped and give it to the student to bring it back to the UCSY.   </w:t>
       </w:r>
     </w:p>
     <w:p>
@@ -97,23 +79,13 @@
         </w:rPr>
         <w:t xml:space="preserve">Company/Organization Name:  </w:t>
       </w:r>
-      <w:proofErr w:type="spellStart"/>
-      <w:r>
-        <w:rPr>
-          <w:rFonts w:ascii="Arial" w:hAnsi="Arial" w:cs="Arial"/>
-          <w:sz w:val="24"/>
-          <w:szCs w:val="24"/>
-        </w:rPr>
-        <w:t>BizLeap</w:t>
-      </w:r>
-      <w:proofErr w:type="spellEnd"/>
-      <w:r>
-        <w:rPr>
-          <w:rFonts w:ascii="Arial" w:hAnsi="Arial" w:cs="Arial"/>
-          <w:sz w:val="24"/>
-          <w:szCs w:val="24"/>
-        </w:rPr>
-        <w:t xml:space="preserve"> Technology</w:t>
+      <w:r>
+        <w:rPr>
+          <w:rFonts w:ascii="Arial" w:hAnsi="Arial" w:cs="Arial"/>
+          <w:sz w:val="24"/>
+          <w:szCs w:val="24"/>
+        </w:rPr>
+        <w:t>BizLeap Technology</w:t>
       </w:r>
     </w:p>
     <w:p>
@@ -147,72 +119,8 @@
           <w:sz w:val="24"/>
           <w:szCs w:val="24"/>
         </w:rPr>
-        <w:t xml:space="preserve">Mg </w:t>
-      </w:r>
-      <w:proofErr w:type="spellStart"/>
-      <w:r>
-        <w:rPr>
-          <w:rFonts w:ascii="Arial" w:hAnsi="Arial" w:cs="Arial"/>
-          <w:sz w:val="24"/>
-          <w:szCs w:val="24"/>
-        </w:rPr>
-        <w:t>Kaung</w:t>
-      </w:r>
-      <w:proofErr w:type="spellEnd"/>
-      <w:r>
-        <w:rPr>
-          <w:rFonts w:ascii="Arial" w:hAnsi="Arial" w:cs="Arial"/>
-          <w:sz w:val="24"/>
-          <w:szCs w:val="24"/>
-        </w:rPr>
-        <w:t xml:space="preserve"> </w:t>
-      </w:r>
-      <w:proofErr w:type="spellStart"/>
-      <w:r>
-        <w:rPr>
-          <w:rFonts w:ascii="Arial" w:hAnsi="Arial" w:cs="Arial"/>
-          <w:sz w:val="24"/>
-          <w:szCs w:val="24"/>
-        </w:rPr>
-        <w:t>Pyae</w:t>
-      </w:r>
-      <w:proofErr w:type="spellEnd"/>
-      <w:r>
-        <w:rPr>
-          <w:rFonts w:ascii="Arial" w:hAnsi="Arial" w:cs="Arial"/>
-          <w:sz w:val="24"/>
-          <w:szCs w:val="24"/>
-        </w:rPr>
-        <w:t xml:space="preserve"> </w:t>
-      </w:r>
-      <w:proofErr w:type="spellStart"/>
-      <w:r>
-        <w:rPr>
-          <w:rFonts w:ascii="Arial" w:hAnsi="Arial" w:cs="Arial"/>
-          <w:sz w:val="24"/>
-          <w:szCs w:val="24"/>
-        </w:rPr>
-        <w:t>Sone</w:t>
-      </w:r>
-      <w:proofErr w:type="spellEnd"/>
-      <w:r>
-        <w:rPr>
-          <w:rFonts w:ascii="Arial" w:hAnsi="Arial" w:cs="Arial"/>
-          <w:sz w:val="24"/>
-          <w:szCs w:val="24"/>
-        </w:rPr>
-        <w:t xml:space="preserve"> </w:t>
-      </w:r>
-      <w:proofErr w:type="spellStart"/>
-      <w:r>
-        <w:rPr>
-          <w:rFonts w:ascii="Arial" w:hAnsi="Arial" w:cs="Arial"/>
-          <w:sz w:val="24"/>
-          <w:szCs w:val="24"/>
-        </w:rPr>
-        <w:t>Tun</w:t>
-      </w:r>
-      <w:proofErr w:type="spellEnd"/>
+        <w:t>Mg Kaung Pyae Sone Tun</w:t>
+      </w:r>
       <w:r>
         <w:rPr>
           <w:rFonts w:ascii="Arial" w:hAnsi="Arial" w:cs="Arial"/>
@@ -667,41 +575,13 @@
                 <w:bCs/>
               </w:rPr>
             </w:pPr>
-            <w:proofErr w:type="gramStart"/>
-            <w:r>
-              <w:rPr>
-                <w:rFonts w:ascii="Arial" w:hAnsi="Arial" w:cs="Arial"/>
-                <w:b/>
-                <w:bCs/>
-              </w:rPr>
-              <w:t>4.Create</w:t>
-            </w:r>
-            <w:proofErr w:type="gramEnd"/>
-            <w:r>
-              <w:rPr>
-                <w:rFonts w:ascii="Arial" w:hAnsi="Arial" w:cs="Arial"/>
-                <w:b/>
-                <w:bCs/>
-              </w:rPr>
-              <w:t xml:space="preserve"> </w:t>
-            </w:r>
-            <w:proofErr w:type="spellStart"/>
-            <w:r>
-              <w:rPr>
-                <w:rFonts w:ascii="Arial" w:hAnsi="Arial" w:cs="Arial"/>
-                <w:b/>
-                <w:bCs/>
-              </w:rPr>
-              <w:t>WebPage</w:t>
-            </w:r>
-            <w:proofErr w:type="spellEnd"/>
-            <w:r>
-              <w:rPr>
-                <w:rFonts w:ascii="Arial" w:hAnsi="Arial" w:cs="Arial"/>
-                <w:b/>
-                <w:bCs/>
-              </w:rPr>
-              <w:t xml:space="preserve"> Design for Small business.</w:t>
+            <w:r>
+              <w:rPr>
+                <w:rFonts w:ascii="Arial" w:hAnsi="Arial" w:cs="Arial"/>
+                <w:b/>
+                <w:bCs/>
+              </w:rPr>
+              <w:t>4.Create WebPage Design for Small business.</w:t>
             </w:r>
           </w:p>
         </w:tc>
@@ -1349,70 +1229,225 @@
                 <w:b/>
                 <w:bCs/>
               </w:rPr>
-              <w:t>3.</w:t>
+              <w:t xml:space="preserve">3. Design for small business </w:t>
+            </w:r>
+            <w:r>
+              <w:rPr>
+                <w:rFonts w:ascii="Arial" w:hAnsi="Arial" w:cs="Arial"/>
+                <w:b/>
+                <w:bCs/>
+              </w:rPr>
+              <w:lastRenderedPageBreak/>
+              <w:t>website.</w:t>
+            </w:r>
+          </w:p>
+          <w:p>
+            <w:pPr>
+              <w:rPr>
+                <w:rFonts w:ascii="Arial" w:hAnsi="Arial" w:cs="Arial"/>
+                <w:b/>
+                <w:bCs/>
+              </w:rPr>
+            </w:pPr>
+          </w:p>
+        </w:tc>
+        <w:tc>
+          <w:tcPr>
+            <w:tcW w:w="3069" w:type="dxa"/>
+          </w:tcPr>
+          <w:p>
+            <w:pPr>
+              <w:jc w:val="center"/>
+              <w:rPr>
+                <w:rFonts w:ascii="Arial" w:hAnsi="Arial" w:cs="Arial"/>
+                <w:b/>
+                <w:bCs/>
+              </w:rPr>
+            </w:pPr>
+            <w:r>
+              <w:rPr>
+                <w:rFonts w:ascii="Arial" w:hAnsi="Arial" w:cs="Arial"/>
+                <w:b/>
+                <w:bCs/>
+              </w:rPr>
+              <w:lastRenderedPageBreak/>
+              <w:t>Done</w:t>
+            </w:r>
+          </w:p>
+          <w:p>
+            <w:pPr>
+              <w:jc w:val="center"/>
+              <w:rPr>
+                <w:rFonts w:ascii="Arial" w:hAnsi="Arial" w:cs="Arial"/>
+                <w:b/>
+                <w:bCs/>
+              </w:rPr>
+            </w:pPr>
+          </w:p>
+        </w:tc>
+        <w:tc>
+          <w:tcPr>
+            <w:tcW w:w="1448" w:type="dxa"/>
+          </w:tcPr>
+          <w:p>
+            <w:pPr>
+              <w:jc w:val="center"/>
+              <w:rPr>
+                <w:rFonts w:ascii="Arial" w:hAnsi="Arial" w:cs="Arial"/>
+                <w:b/>
+                <w:bCs/>
+              </w:rPr>
+            </w:pPr>
+          </w:p>
+        </w:tc>
+      </w:tr>
+      <w:tr>
+        <w:trPr>
+          <w:trHeight w:val="849"/>
+        </w:trPr>
+        <w:tc>
+          <w:tcPr>
+            <w:tcW w:w="760" w:type="dxa"/>
+          </w:tcPr>
+          <w:p>
+            <w:pPr>
+              <w:jc w:val="center"/>
+              <w:rPr>
+                <w:rFonts w:ascii="Arial" w:hAnsi="Arial" w:cs="Arial"/>
+                <w:b/>
+                <w:bCs/>
+              </w:rPr>
+            </w:pPr>
+            <w:r>
+              <w:rPr>
+                <w:rFonts w:ascii="Arial" w:hAnsi="Arial" w:cs="Arial"/>
+                <w:b/>
+                <w:bCs/>
+              </w:rPr>
+              <w:lastRenderedPageBreak/>
+              <w:t>7</w:t>
+            </w:r>
+          </w:p>
+        </w:tc>
+        <w:tc>
+          <w:tcPr>
+            <w:tcW w:w="1645" w:type="dxa"/>
+          </w:tcPr>
+          <w:p>
+            <w:pPr>
+              <w:jc w:val="center"/>
+              <w:rPr>
+                <w:rFonts w:ascii="Arial" w:hAnsi="Arial" w:cs="Arial"/>
+                <w:b/>
+                <w:bCs/>
+              </w:rPr>
+            </w:pPr>
+            <w:r>
+              <w:rPr>
+                <w:rFonts w:ascii="Arial" w:hAnsi="Arial" w:cs="Arial"/>
+                <w:b/>
+                <w:bCs/>
+              </w:rPr>
+              <w:t>25.5.2019</w:t>
+            </w:r>
+          </w:p>
+        </w:tc>
+        <w:tc>
+          <w:tcPr>
+            <w:tcW w:w="3721" w:type="dxa"/>
+          </w:tcPr>
+          <w:p>
+            <w:pPr>
+              <w:rPr>
+                <w:rFonts w:ascii="Arial" w:hAnsi="Arial" w:cs="Arial"/>
+                <w:b/>
+                <w:bCs/>
+              </w:rPr>
+            </w:pPr>
+            <w:r>
+              <w:rPr>
+                <w:rFonts w:ascii="Arial" w:hAnsi="Arial" w:cs="Arial"/>
+                <w:b/>
+                <w:bCs/>
+              </w:rPr>
+              <w:t>1.Java Assignment(Custom Queue)</w:t>
+            </w:r>
+          </w:p>
+          <w:p>
+            <w:pPr>
+              <w:rPr>
+                <w:rFonts w:ascii="Arial" w:hAnsi="Arial" w:cs="Arial"/>
+                <w:b/>
+                <w:bCs/>
+              </w:rPr>
+            </w:pPr>
+            <w:r>
+              <w:rPr>
+                <w:rFonts w:ascii="Arial" w:hAnsi="Arial" w:cs="Arial"/>
+                <w:b/>
+                <w:bCs/>
+              </w:rPr>
+              <w:t>2.Code Review</w:t>
+            </w:r>
+          </w:p>
+          <w:p>
+            <w:pPr>
+              <w:rPr>
+                <w:rFonts w:ascii="Arial" w:hAnsi="Arial" w:cs="Arial"/>
+                <w:b/>
+                <w:bCs/>
+              </w:rPr>
+            </w:pPr>
+            <w:r>
+              <w:rPr>
+                <w:rFonts w:ascii="Arial" w:hAnsi="Arial" w:cs="Arial"/>
+                <w:b/>
+                <w:bCs/>
+              </w:rPr>
+              <w:t>3.English Lecture</w:t>
+            </w:r>
+          </w:p>
+          <w:p>
+            <w:pPr>
+              <w:rPr>
+                <w:rFonts w:ascii="Arial" w:hAnsi="Arial" w:cs="Arial"/>
+                <w:b/>
+                <w:bCs/>
+              </w:rPr>
+            </w:pPr>
+            <w:r>
+              <w:rPr>
+                <w:rFonts w:ascii="Arial" w:hAnsi="Arial" w:cs="Arial"/>
+                <w:b/>
+                <w:bCs/>
+              </w:rPr>
+              <w:t>4. Analysis Queue Data Structure</w:t>
+            </w:r>
+          </w:p>
+        </w:tc>
+        <w:tc>
+          <w:tcPr>
+            <w:tcW w:w="3069" w:type="dxa"/>
+          </w:tcPr>
+          <w:p>
+            <w:pPr>
+              <w:jc w:val="center"/>
+              <w:rPr>
+                <w:rFonts w:ascii="Arial" w:hAnsi="Arial" w:cs="Arial"/>
+                <w:b/>
+                <w:bCs/>
+              </w:rPr>
+            </w:pPr>
+            <w:r>
+              <w:rPr>
+                <w:rFonts w:ascii="Arial" w:hAnsi="Arial" w:cs="Arial"/>
+                <w:b/>
+                <w:bCs/>
+              </w:rPr>
+              <w:t>Done</w:t>
             </w:r>
             <w:bookmarkStart w:id="0" w:name="_GoBack"/>
             <w:bookmarkEnd w:id="0"/>
-            <w:r>
-              <w:rPr>
-                <w:rFonts w:ascii="Arial" w:hAnsi="Arial" w:cs="Arial"/>
-                <w:b/>
-                <w:bCs/>
-              </w:rPr>
-              <w:t xml:space="preserve"> Design for small business </w:t>
-            </w:r>
-            <w:r>
-              <w:rPr>
-                <w:rFonts w:ascii="Arial" w:hAnsi="Arial" w:cs="Arial"/>
-                <w:b/>
-                <w:bCs/>
-              </w:rPr>
-              <w:lastRenderedPageBreak/>
-              <w:t>website.</w:t>
-            </w:r>
-          </w:p>
-          <w:p>
-            <w:pPr>
-              <w:rPr>
-                <w:rFonts w:ascii="Arial" w:hAnsi="Arial" w:cs="Arial"/>
-                <w:b/>
-                <w:bCs/>
-              </w:rPr>
-            </w:pPr>
-          </w:p>
-        </w:tc>
-        <w:tc>
-          <w:tcPr>
-            <w:tcW w:w="3069" w:type="dxa"/>
-          </w:tcPr>
-          <w:p>
-            <w:pPr>
-              <w:jc w:val="center"/>
-              <w:rPr>
-                <w:rFonts w:ascii="Arial" w:hAnsi="Arial" w:cs="Arial"/>
-                <w:b/>
-                <w:bCs/>
-              </w:rPr>
-            </w:pPr>
-            <w:r>
-              <w:rPr>
-                <w:rFonts w:ascii="Arial" w:hAnsi="Arial" w:cs="Arial"/>
-                <w:b/>
-                <w:bCs/>
-              </w:rPr>
-              <w:lastRenderedPageBreak/>
-              <w:t>Done</w:t>
-            </w:r>
-          </w:p>
-          <w:p>
-            <w:pPr>
-              <w:jc w:val="center"/>
-              <w:rPr>
-                <w:rFonts w:ascii="Arial" w:hAnsi="Arial" w:cs="Arial"/>
-                <w:b/>
-                <w:bCs/>
-              </w:rPr>
-            </w:pPr>
           </w:p>
         </w:tc>
         <w:tc>
@@ -2416,7 +2451,7 @@
   <a:extraClrSchemeLst/>
   <a:extLst>
     <a:ext uri="{05A4C25C-085E-4340-85A3-A5531E510DB2}">
-      <thm15:themeFamily xmlns:thm15="http://schemas.microsoft.com/office/thememl/2012/main" xmlns="" name="Office Theme" id="{62F939B6-93AF-4DB8-9C6B-D6C7DFDC589F}" vid="{4A3C46E8-61CC-4603-A589-7422A47A8E4A}"/>
+      <thm15:themeFamily xmlns="" xmlns:thm15="http://schemas.microsoft.com/office/thememl/2012/main" name="Office Theme" id="{62F939B6-93AF-4DB8-9C6B-D6C7DFDC589F}" vid="{4A3C46E8-61CC-4603-A589-7422A47A8E4A}"/>
     </a:ext>
   </a:extLst>
 </a:theme>
@@ -2427,7 +2462,7 @@
 </file>
 
 <file path=customXml/itemProps1.xml><?xml version="1.0" encoding="utf-8"?>
-<ds:datastoreItem xmlns:ds="http://schemas.openxmlformats.org/officeDocument/2006/customXml" ds:itemID="{89B2B9EE-C237-4C03-8243-906C5AF89E36}">
+<ds:datastoreItem xmlns:ds="http://schemas.openxmlformats.org/officeDocument/2006/customXml" ds:itemID="{B9361DD1-F8AB-4DB9-BA83-31488F56124A}">
   <ds:schemaRefs>
     <ds:schemaRef ds:uri="http://schemas.openxmlformats.org/officeDocument/2006/bibliography"/>
   </ds:schemaRefs>

</xml_diff>

<commit_message>
Second Day Fourth Week
</commit_message>
<xml_diff>
--- a/20052019KaungPyaeSoneTun.docx
+++ b/20052019KaungPyaeSoneTun.docx
@@ -1422,6 +1422,117 @@
                 <w:bCs/>
               </w:rPr>
               <w:t>4. Analysis Queue Data Structure</w:t>
+            </w:r>
+          </w:p>
+        </w:tc>
+        <w:tc>
+          <w:tcPr>
+            <w:tcW w:w="3069" w:type="dxa"/>
+          </w:tcPr>
+          <w:p>
+            <w:pPr>
+              <w:jc w:val="center"/>
+              <w:rPr>
+                <w:rFonts w:ascii="Arial" w:hAnsi="Arial" w:cs="Arial"/>
+                <w:b/>
+                <w:bCs/>
+              </w:rPr>
+            </w:pPr>
+            <w:r>
+              <w:rPr>
+                <w:rFonts w:ascii="Arial" w:hAnsi="Arial" w:cs="Arial"/>
+                <w:b/>
+                <w:bCs/>
+              </w:rPr>
+              <w:t>Done</w:t>
+            </w:r>
+          </w:p>
+        </w:tc>
+        <w:tc>
+          <w:tcPr>
+            <w:tcW w:w="1448" w:type="dxa"/>
+          </w:tcPr>
+          <w:p>
+            <w:pPr>
+              <w:jc w:val="center"/>
+              <w:rPr>
+                <w:rFonts w:ascii="Arial" w:hAnsi="Arial" w:cs="Arial"/>
+                <w:b/>
+                <w:bCs/>
+              </w:rPr>
+            </w:pPr>
+          </w:p>
+        </w:tc>
+      </w:tr>
+      <w:tr>
+        <w:trPr>
+          <w:trHeight w:val="849"/>
+        </w:trPr>
+        <w:tc>
+          <w:tcPr>
+            <w:tcW w:w="760" w:type="dxa"/>
+          </w:tcPr>
+          <w:p>
+            <w:pPr>
+              <w:jc w:val="center"/>
+              <w:rPr>
+                <w:rFonts w:ascii="Arial" w:hAnsi="Arial" w:cs="Arial"/>
+                <w:b/>
+                <w:bCs/>
+              </w:rPr>
+            </w:pPr>
+            <w:r>
+              <w:rPr>
+                <w:rFonts w:ascii="Arial" w:hAnsi="Arial" w:cs="Arial"/>
+                <w:b/>
+                <w:bCs/>
+              </w:rPr>
+              <w:t>8</w:t>
+            </w:r>
+          </w:p>
+        </w:tc>
+        <w:tc>
+          <w:tcPr>
+            <w:tcW w:w="1645" w:type="dxa"/>
+          </w:tcPr>
+          <w:p>
+            <w:pPr>
+              <w:jc w:val="center"/>
+              <w:rPr>
+                <w:rFonts w:ascii="Arial" w:hAnsi="Arial" w:cs="Arial"/>
+                <w:b/>
+                <w:bCs/>
+              </w:rPr>
+            </w:pPr>
+            <w:r>
+              <w:rPr>
+                <w:rFonts w:ascii="Arial" w:hAnsi="Arial" w:cs="Arial"/>
+                <w:b/>
+                <w:bCs/>
+              </w:rPr>
+              <w:t>26.5.2019</w:t>
+            </w:r>
+          </w:p>
+        </w:tc>
+        <w:tc>
+          <w:tcPr>
+            <w:tcW w:w="3721" w:type="dxa"/>
+          </w:tcPr>
+          <w:p>
+            <w:pPr>
+              <w:rPr>
+                <w:rFonts w:ascii="Arial" w:hAnsi="Arial" w:cs="Arial"/>
+                <w:b/>
+                <w:bCs/>
+              </w:rPr>
+            </w:pPr>
+            <w:r>
+              <w:rPr>
+                <w:rFonts w:ascii="Arial" w:hAnsi="Arial" w:cs="Arial"/>
+                <w:b/>
+                <w:bCs/>
+              </w:rPr>
+              <w:t>Holiday</w:t>
             </w:r>
           </w:p>
         </w:tc>
@@ -2451,7 +2562,7 @@
   <a:extraClrSchemeLst/>
   <a:extLst>
     <a:ext uri="{05A4C25C-085E-4340-85A3-A5531E510DB2}">
-      <thm15:themeFamily xmlns="" xmlns:thm15="http://schemas.microsoft.com/office/thememl/2012/main" name="Office Theme" id="{62F939B6-93AF-4DB8-9C6B-D6C7DFDC589F}" vid="{4A3C46E8-61CC-4603-A589-7422A47A8E4A}"/>
+      <thm15:themeFamily xmlns:thm15="http://schemas.microsoft.com/office/thememl/2012/main" xmlns="" name="Office Theme" id="{62F939B6-93AF-4DB8-9C6B-D6C7DFDC589F}" vid="{4A3C46E8-61CC-4603-A589-7422A47A8E4A}"/>
     </a:ext>
   </a:extLst>
 </a:theme>
@@ -2462,7 +2573,7 @@
 </file>
 
 <file path=customXml/itemProps1.xml><?xml version="1.0" encoding="utf-8"?>
-<ds:datastoreItem xmlns:ds="http://schemas.openxmlformats.org/officeDocument/2006/customXml" ds:itemID="{B9361DD1-F8AB-4DB9-BA83-31488F56124A}">
+<ds:datastoreItem xmlns:ds="http://schemas.openxmlformats.org/officeDocument/2006/customXml" ds:itemID="{1553750E-E9B4-407E-A67E-5D75DE291CC0}">
   <ds:schemaRefs>
     <ds:schemaRef ds:uri="http://schemas.openxmlformats.org/officeDocument/2006/bibliography"/>
   </ds:schemaRefs>

</xml_diff>